<commit_message>
Finish draft of Ex07; draft 2025-04-10 slides.
</commit_message>
<xml_diff>
--- a/docs/exercises/ex07-figs-w-python.docx
+++ b/docs/exercises/ex07-figs-w-python.docx
@@ -267,7 +267,7 @@
         <w:rPr>
           <w:rStyle w:val="FunctionTok"/>
         </w:rPr>
-        <w:t xml:space="preserve">py_require</w:t>
+        <w:t xml:space="preserve">use_virtualenv</w:t>
       </w:r>
       <w:r>
         <w:rPr>
@@ -277,21 +277,9 @@
       </w:r>
       <w:r>
         <w:rPr>
-          <w:rStyle w:val="FunctionTok"/>
-        </w:rPr>
-        <w:t xml:space="preserve">c</w:t>
-      </w:r>
-      <w:r>
-        <w:rPr>
-          <w:rStyle w:val="NormalTok"/>
-        </w:rPr>
-        <w:t xml:space="preserve">(</w:t>
-      </w:r>
-      <w:r>
-        <w:rPr>
           <w:rStyle w:val="StringTok"/>
         </w:rPr>
-        <w:t xml:space="preserve">"pandas"</w:t>
+        <w:t xml:space="preserve">"myenv"</w:t>
       </w:r>
       <w:r>
         <w:rPr>
@@ -301,27 +289,27 @@
       </w:r>
       <w:r>
         <w:rPr>
-          <w:rStyle w:val="StringTok"/>
-        </w:rPr>
-        <w:t xml:space="preserve">"matplotlib"</w:t>
-      </w:r>
-      <w:r>
-        <w:rPr>
-          <w:rStyle w:val="NormalTok"/>
-        </w:rPr>
-        <w:t xml:space="preserve">, </w:t>
-      </w:r>
-      <w:r>
-        <w:rPr>
-          <w:rStyle w:val="StringTok"/>
-        </w:rPr>
-        <w:t xml:space="preserve">"numpy"</w:t>
-      </w:r>
-      <w:r>
-        <w:rPr>
-          <w:rStyle w:val="NormalTok"/>
-        </w:rPr>
-        <w:t xml:space="preserve">))</w:t>
+          <w:rStyle w:val="AttributeTok"/>
+        </w:rPr>
+        <w:t xml:space="preserve">required =</w:t>
+      </w:r>
+      <w:r>
+        <w:rPr>
+          <w:rStyle w:val="NormalTok"/>
+        </w:rPr>
+        <w:t xml:space="preserve"> </w:t>
+      </w:r>
+      <w:r>
+        <w:rPr>
+          <w:rStyle w:val="ConstantTok"/>
+        </w:rPr>
+        <w:t xml:space="preserve">TRUE</w:t>
+      </w:r>
+      <w:r>
+        <w:rPr>
+          <w:rStyle w:val="NormalTok"/>
+        </w:rPr>
+        <w:t xml:space="preserve">)</w:t>
       </w:r>
     </w:p>
     <w:p>
@@ -644,7 +632,7 @@
       </w:tr>
     </w:tbl>
     <w:bookmarkEnd w:id="29"/>
-    <w:bookmarkStart w:id="61" w:name="nfsg-data"/>
+    <w:bookmarkStart w:id="68" w:name="nfsg-data"/>
     <w:p>
       <w:pPr>
         <w:pStyle w:val="Heading2"/>
@@ -803,7 +791,7 @@
               <w:rPr>
                 <w:rStyle w:val="VerbatimChar"/>
               </w:rPr>
-              <w:t xml:space="preserve">csv/</w:t>
+              <w:t xml:space="preserve">../include/csv/</w:t>
             </w:r>
           </w:p>
         </w:tc>
@@ -1283,7 +1271,7 @@
       </w:r>
     </w:p>
     <w:bookmarkEnd w:id="36"/>
-    <w:bookmarkStart w:id="59" w:name="plot"/>
+    <w:bookmarkStart w:id="40" w:name="plot"/>
     <w:p>
       <w:pPr>
         <w:pStyle w:val="Heading3"/>
@@ -1467,9 +1455,19 @@
         </w:drawing>
       </w:r>
     </w:p>
-    <w:p>
-      <w:pPr>
-        <w:pStyle w:val="BodyText"/>
+    <w:bookmarkEnd w:id="40"/>
+    <w:bookmarkStart w:id="44" w:name="your-turn-1"/>
+    <w:p>
+      <w:pPr>
+        <w:pStyle w:val="Heading3"/>
+      </w:pPr>
+      <w:r>
+        <w:t xml:space="preserve">Your turn 1</w:t>
+      </w:r>
+    </w:p>
+    <w:p>
+      <w:pPr>
+        <w:pStyle w:val="FirstParagraph"/>
       </w:pPr>
       <w:r>
         <w:t xml:space="preserve">Now, let’s customize the plot by changing some parameters in the</w:t>
@@ -1508,7 +1506,7 @@
         <w:t xml:space="preserve"> </w:t>
       </w:r>
       <w:r>
-        <w:t xml:space="preserve">to a number.</w:t>
+        <w:t xml:space="preserve">to a different number.</w:t>
       </w:r>
     </w:p>
     <w:p>
@@ -1616,18 +1614,18 @@
           <wp:inline>
             <wp:extent cx="4572000" cy="3657600"/>
             <wp:effectExtent b="0" l="0" r="0" t="0"/>
-            <wp:docPr descr="" title="" id="41" name="Picture"/>
+            <wp:docPr descr="" title="" id="42" name="Picture"/>
             <a:graphic>
               <a:graphicData uri="http://schemas.openxmlformats.org/drawingml/2006/picture">
                 <pic:pic>
                   <pic:nvPicPr>
-                    <pic:cNvPr descr="../include/fig/change-bins-3.png" id="42" name="Picture"/>
+                    <pic:cNvPr descr="../include/fig/change-bins-3.png" id="43" name="Picture"/>
                     <pic:cNvPicPr>
                       <a:picLocks noChangeArrowheads="1" noChangeAspect="1"/>
                     </pic:cNvPicPr>
                   </pic:nvPicPr>
                   <pic:blipFill>
-                    <a:blip r:embed="rId40"/>
+                    <a:blip r:embed="rId41"/>
                     <a:stretch>
                       <a:fillRect/>
                     </a:stretch>
@@ -1654,9 +1652,19 @@
         </w:drawing>
       </w:r>
     </w:p>
-    <w:p>
-      <w:pPr>
-        <w:pStyle w:val="BodyText"/>
+    <w:bookmarkEnd w:id="44"/>
+    <w:bookmarkStart w:id="48" w:name="your-turn-2"/>
+    <w:p>
+      <w:pPr>
+        <w:pStyle w:val="Heading3"/>
+      </w:pPr>
+      <w:r>
+        <w:t xml:space="preserve">Your turn 2</w:t>
+      </w:r>
+    </w:p>
+    <w:p>
+      <w:pPr>
+        <w:pStyle w:val="FirstParagraph"/>
       </w:pPr>
       <w:r>
         <w:t xml:space="preserve">Now, try a smaller value, less than 10.</w:t>
@@ -1773,18 +1781,18 @@
           <wp:inline>
             <wp:extent cx="4572000" cy="3657600"/>
             <wp:effectExtent b="0" l="0" r="0" t="0"/>
-            <wp:docPr descr="" title="" id="44" name="Picture"/>
+            <wp:docPr descr="" title="" id="46" name="Picture"/>
             <a:graphic>
               <a:graphicData uri="http://schemas.openxmlformats.org/drawingml/2006/picture">
                 <pic:pic>
                   <pic:nvPicPr>
-                    <pic:cNvPr descr="../include/fig/change-bins-smaller-5.png" id="45" name="Picture"/>
+                    <pic:cNvPr descr="../include/fig/change-bins-smaller-5.png" id="47" name="Picture"/>
                     <pic:cNvPicPr>
                       <a:picLocks noChangeArrowheads="1" noChangeAspect="1"/>
                     </pic:cNvPicPr>
                   </pic:nvPicPr>
                   <pic:blipFill>
-                    <a:blip r:embed="rId43"/>
+                    <a:blip r:embed="rId45"/>
                     <a:stretch>
                       <a:fillRect/>
                     </a:stretch>
@@ -1819,9 +1827,19 @@
         <w:t xml:space="preserve">What do you notice?</w:t>
       </w:r>
     </w:p>
-    <w:p>
-      <w:pPr>
-        <w:pStyle w:val="BodyText"/>
+    <w:bookmarkEnd w:id="48"/>
+    <w:bookmarkStart w:id="59" w:name="your-turn-3"/>
+    <w:p>
+      <w:pPr>
+        <w:pStyle w:val="Heading3"/>
+      </w:pPr>
+      <w:r>
+        <w:t xml:space="preserve">Your turn 3</w:t>
+      </w:r>
+    </w:p>
+    <w:p>
+      <w:pPr>
+        <w:pStyle w:val="FirstParagraph"/>
       </w:pPr>
       <w:r>
         <w:t xml:space="preserve">Let’s look at the histograms by</w:t>
@@ -1841,7 +1859,7 @@
       <w:r>
         <w:t xml:space="preserve"> </w:t>
       </w:r>
-      <w:hyperlink r:id="rId46">
+      <w:hyperlink r:id="rId49">
         <w:r>
           <w:rPr>
             <w:rStyle w:val="Hyperlink"/>
@@ -1961,18 +1979,18 @@
           <wp:inline>
             <wp:extent cx="4572000" cy="3657600"/>
             <wp:effectExtent b="0" l="0" r="0" t="0"/>
-            <wp:docPr descr="" title="" id="48" name="Picture"/>
+            <wp:docPr descr="" title="" id="51" name="Picture"/>
             <a:graphic>
               <a:graphicData uri="http://schemas.openxmlformats.org/drawingml/2006/picture">
                 <pic:pic>
                   <pic:nvPicPr>
-                    <pic:cNvPr descr="../include/fig/hist-ager-by-religion-7.png" id="49" name="Picture"/>
+                    <pic:cNvPr descr="../include/fig/hist-ager-by-religion-7.png" id="52" name="Picture"/>
                     <pic:cNvPicPr>
                       <a:picLocks noChangeArrowheads="1" noChangeAspect="1"/>
                     </pic:cNvPicPr>
                   </pic:nvPicPr>
                   <pic:blipFill>
-                    <a:blip r:embed="rId47"/>
+                    <a:blip r:embed="rId50"/>
                     <a:stretch>
                       <a:fillRect/>
                     </a:stretch>
@@ -2046,7 +2064,7 @@
       <w:r>
         <w:t xml:space="preserve"> </w:t>
       </w:r>
-      <w:hyperlink r:id="rId50">
+      <w:hyperlink r:id="rId53">
         <w:r>
           <w:rPr>
             <w:rStyle w:val="Hyperlink"/>
@@ -2103,12 +2121,12 @@
                 <wp:inline>
                   <wp:extent cx="152400" cy="152400"/>
                   <wp:effectExtent b="0" l="0" r="0" t="0"/>
-                  <wp:docPr descr="" title="" id="51" name="Picture"/>
+                  <wp:docPr descr="" title="" id="54" name="Picture"/>
                   <a:graphic>
                     <a:graphicData uri="http://schemas.openxmlformats.org/drawingml/2006/picture">
                       <pic:pic>
                         <pic:nvPicPr>
-                          <pic:cNvPr descr="/Applications/quarto/share/formats/docx/warning.png" id="52" name="Picture"/>
+                          <pic:cNvPr descr="/Applications/quarto/share/formats/docx/warning.png" id="55" name="Picture"/>
                           <pic:cNvPicPr>
                             <a:picLocks noChangeArrowheads="1" noChangeAspect="1"/>
                           </pic:cNvPicPr>
@@ -2300,277 +2318,12 @@
           <wp:inline>
             <wp:extent cx="4572000" cy="3657600"/>
             <wp:effectExtent b="0" l="0" r="0" t="0"/>
-            <wp:docPr descr="" title="" id="54" name="Picture"/>
-            <a:graphic>
-              <a:graphicData uri="http://schemas.openxmlformats.org/drawingml/2006/picture">
-                <pic:pic>
-                  <pic:nvPicPr>
-                    <pic:cNvPr descr="../include/fig/hist-students-choice-9.png" id="55" name="Picture"/>
-                    <pic:cNvPicPr>
-                      <a:picLocks noChangeArrowheads="1" noChangeAspect="1"/>
-                    </pic:cNvPicPr>
-                  </pic:nvPicPr>
-                  <pic:blipFill>
-                    <a:blip r:embed="rId53"/>
-                    <a:stretch>
-                      <a:fillRect/>
-                    </a:stretch>
-                  </pic:blipFill>
-                  <pic:spPr bwMode="auto">
-                    <a:xfrm>
-                      <a:off x="0" y="0"/>
-                      <a:ext cx="4572000" cy="3657600"/>
-                    </a:xfrm>
-                    <a:prstGeom prst="rect">
-                      <a:avLst/>
-                    </a:prstGeom>
-                    <a:noFill/>
-                    <a:ln w="9525">
-                      <a:noFill/>
-                      <a:headEnd/>
-                      <a:tailEnd/>
-                    </a:ln>
-                  </pic:spPr>
-                </pic:pic>
-              </a:graphicData>
-            </a:graphic>
-          </wp:inline>
-        </w:drawing>
-      </w:r>
-    </w:p>
-    <w:p>
-      <w:pPr>
-        <w:pStyle w:val="BodyText"/>
-      </w:pPr>
-      <w:r>
-        <w:t xml:space="preserve">Finally, experiment with changing some of the default parameters like</w:t>
-      </w:r>
-      <w:r>
-        <w:t xml:space="preserve"> </w:t>
-      </w:r>
-      <w:r>
-        <w:rPr>
-          <w:rStyle w:val="VerbatimChar"/>
-        </w:rPr>
-        <w:t xml:space="preserve">grid</w:t>
-      </w:r>
-      <w:r>
-        <w:t xml:space="preserve"> </w:t>
-      </w:r>
-      <w:r>
-        <w:t xml:space="preserve">(values can be</w:t>
-      </w:r>
-      <w:r>
-        <w:t xml:space="preserve"> </w:t>
-      </w:r>
-      <w:r>
-        <w:rPr>
-          <w:rStyle w:val="VerbatimChar"/>
-        </w:rPr>
-        <w:t xml:space="preserve">True</w:t>
-      </w:r>
-      <w:r>
-        <w:t xml:space="preserve"> </w:t>
-      </w:r>
-      <w:r>
-        <w:t xml:space="preserve">or</w:t>
-      </w:r>
-      <w:r>
-        <w:t xml:space="preserve"> </w:t>
-      </w:r>
-      <w:r>
-        <w:rPr>
-          <w:rStyle w:val="VerbatimChar"/>
-        </w:rPr>
-        <w:t xml:space="preserve">False</w:t>
-      </w:r>
-      <w:r>
-        <w:t xml:space="preserve">),</w:t>
-      </w:r>
-      <w:r>
-        <w:t xml:space="preserve"> </w:t>
-      </w:r>
-      <w:r>
-        <w:rPr>
-          <w:rStyle w:val="VerbatimChar"/>
-        </w:rPr>
-        <w:t xml:space="preserve">xrot</w:t>
-      </w:r>
-      <w:r>
-        <w:t xml:space="preserve"> </w:t>
-      </w:r>
-      <w:r>
-        <w:t xml:space="preserve">(rotation of x axis labels) or</w:t>
-      </w:r>
-      <w:r>
-        <w:t xml:space="preserve"> </w:t>
-      </w:r>
-      <w:r>
-        <w:rPr>
-          <w:rStyle w:val="VerbatimChar"/>
-        </w:rPr>
-        <w:t xml:space="preserve">yrot</w:t>
-      </w:r>
-      <w:r>
-        <w:t xml:space="preserve"> </w:t>
-      </w:r>
-      <w:r>
-        <w:t xml:space="preserve">(rotation of y axis labels).</w:t>
-      </w:r>
-    </w:p>
-    <w:p>
-      <w:pPr>
-        <w:pStyle w:val="SourceCode"/>
-      </w:pPr>
-      <w:r>
-        <w:rPr>
-          <w:rStyle w:val="NormalTok"/>
-        </w:rPr>
-        <w:t xml:space="preserve">MY_XROT </w:t>
-      </w:r>
-      <w:r>
-        <w:rPr>
-          <w:rStyle w:val="OperatorTok"/>
-        </w:rPr>
-        <w:t xml:space="preserve">=</w:t>
-      </w:r>
-      <w:r>
-        <w:rPr>
-          <w:rStyle w:val="NormalTok"/>
-        </w:rPr>
-        <w:t xml:space="preserve"> </w:t>
-      </w:r>
-      <w:r>
-        <w:rPr>
-          <w:rStyle w:val="DecValTok"/>
-        </w:rPr>
-        <w:t xml:space="preserve">0</w:t>
-      </w:r>
-      <w:r>
-        <w:br/>
-      </w:r>
-      <w:r>
-        <w:rPr>
-          <w:rStyle w:val="NormalTok"/>
-        </w:rPr>
-        <w:t xml:space="preserve">nsfg.hist(column </w:t>
-      </w:r>
-      <w:r>
-        <w:rPr>
-          <w:rStyle w:val="OperatorTok"/>
-        </w:rPr>
-        <w:t xml:space="preserve">=</w:t>
-      </w:r>
-      <w:r>
-        <w:rPr>
-          <w:rStyle w:val="NormalTok"/>
-        </w:rPr>
-        <w:t xml:space="preserve"> </w:t>
-      </w:r>
-      <w:r>
-        <w:rPr>
-          <w:rStyle w:val="StringTok"/>
-        </w:rPr>
-        <w:t xml:space="preserve">'AGER'</w:t>
-      </w:r>
-      <w:r>
-        <w:rPr>
-          <w:rStyle w:val="NormalTok"/>
-        </w:rPr>
-        <w:t xml:space="preserve">, by </w:t>
-      </w:r>
-      <w:r>
-        <w:rPr>
-          <w:rStyle w:val="OperatorTok"/>
-        </w:rPr>
-        <w:t xml:space="preserve">=</w:t>
-      </w:r>
-      <w:r>
-        <w:rPr>
-          <w:rStyle w:val="NormalTok"/>
-        </w:rPr>
-        <w:t xml:space="preserve"> </w:t>
-      </w:r>
-      <w:r>
-        <w:rPr>
-          <w:rStyle w:val="StringTok"/>
-        </w:rPr>
-        <w:t xml:space="preserve">'RELIGION'</w:t>
-      </w:r>
-      <w:r>
-        <w:rPr>
-          <w:rStyle w:val="NormalTok"/>
-        </w:rPr>
-        <w:t xml:space="preserve">, xrot </w:t>
-      </w:r>
-      <w:r>
-        <w:rPr>
-          <w:rStyle w:val="OperatorTok"/>
-        </w:rPr>
-        <w:t xml:space="preserve">=</w:t>
-      </w:r>
-      <w:r>
-        <w:rPr>
-          <w:rStyle w:val="NormalTok"/>
-        </w:rPr>
-        <w:t xml:space="preserve"> MY_XROT)</w:t>
-      </w:r>
-    </w:p>
-    <w:p>
-      <w:pPr>
-        <w:pStyle w:val="SourceCode"/>
-      </w:pPr>
-      <w:r>
-        <w:rPr>
-          <w:rStyle w:val="VerbatimChar"/>
-        </w:rPr>
-        <w:t xml:space="preserve">array([[&lt;Axes: title={'center': '1'}&gt;, &lt;Axes: title={'center': '2'}&gt;],</w:t>
-      </w:r>
-      <w:r>
-        <w:br/>
-      </w:r>
-      <w:r>
-        <w:rPr>
-          <w:rStyle w:val="VerbatimChar"/>
-        </w:rPr>
-        <w:t xml:space="preserve">       [&lt;Axes: title={'center': '3'}&gt;, &lt;Axes: title={'center': '4'}&gt;]],</w:t>
-      </w:r>
-      <w:r>
-        <w:br/>
-      </w:r>
-      <w:r>
-        <w:rPr>
-          <w:rStyle w:val="VerbatimChar"/>
-        </w:rPr>
-        <w:t xml:space="preserve">      dtype=object)</w:t>
-      </w:r>
-    </w:p>
-    <w:p>
-      <w:pPr>
-        <w:pStyle w:val="SourceCode"/>
-      </w:pPr>
-      <w:r>
-        <w:rPr>
-          <w:rStyle w:val="NormalTok"/>
-        </w:rPr>
-        <w:t xml:space="preserve">plt.show()</w:t>
-      </w:r>
-    </w:p>
-    <w:p>
-      <w:pPr>
-        <w:pStyle w:val="FirstParagraph"/>
-      </w:pPr>
-      <w:r>
-        <w:drawing>
-          <wp:inline>
-            <wp:extent cx="4572000" cy="3657600"/>
-            <wp:effectExtent b="0" l="0" r="0" t="0"/>
             <wp:docPr descr="" title="" id="57" name="Picture"/>
             <a:graphic>
               <a:graphicData uri="http://schemas.openxmlformats.org/drawingml/2006/picture">
                 <pic:pic>
                   <pic:nvPicPr>
-                    <pic:cNvPr descr="../include/fig/hist-students-choice-2-11.png" id="58" name="Picture"/>
+                    <pic:cNvPr descr="../include/fig/hist-students-choice-9.png" id="58" name="Picture"/>
                     <pic:cNvPicPr>
                       <a:picLocks noChangeArrowheads="1" noChangeAspect="1"/>
                     </pic:cNvPicPr>
@@ -2604,18 +2357,579 @@
       </w:r>
     </w:p>
     <w:bookmarkEnd w:id="59"/>
-    <w:bookmarkStart w:id="60" w:name="plot-other"/>
+    <w:bookmarkStart w:id="64" w:name="your-turn-4"/>
     <w:p>
       <w:pPr>
         <w:pStyle w:val="Heading3"/>
       </w:pPr>
       <w:r>
-        <w:t xml:space="preserve">Plot other</w:t>
-      </w:r>
-    </w:p>
-    <w:bookmarkEnd w:id="60"/>
-    <w:bookmarkEnd w:id="61"/>
-    <w:bookmarkStart w:id="62" w:name="submit"/>
+        <w:t xml:space="preserve">Your turn 4</w:t>
+      </w:r>
+    </w:p>
+    <w:p>
+      <w:pPr>
+        <w:pStyle w:val="FirstParagraph"/>
+      </w:pPr>
+      <w:r>
+        <w:t xml:space="preserve">Finally, experiment with changing some of the default parameters like</w:t>
+      </w:r>
+      <w:r>
+        <w:t xml:space="preserve"> </w:t>
+      </w:r>
+      <w:r>
+        <w:rPr>
+          <w:rStyle w:val="VerbatimChar"/>
+        </w:rPr>
+        <w:t xml:space="preserve">grid</w:t>
+      </w:r>
+      <w:r>
+        <w:t xml:space="preserve"> </w:t>
+      </w:r>
+      <w:r>
+        <w:t xml:space="preserve">(values can be</w:t>
+      </w:r>
+      <w:r>
+        <w:t xml:space="preserve"> </w:t>
+      </w:r>
+      <w:r>
+        <w:rPr>
+          <w:rStyle w:val="VerbatimChar"/>
+        </w:rPr>
+        <w:t xml:space="preserve">True</w:t>
+      </w:r>
+      <w:r>
+        <w:t xml:space="preserve"> </w:t>
+      </w:r>
+      <w:r>
+        <w:t xml:space="preserve">or</w:t>
+      </w:r>
+      <w:r>
+        <w:t xml:space="preserve"> </w:t>
+      </w:r>
+      <w:r>
+        <w:rPr>
+          <w:rStyle w:val="VerbatimChar"/>
+        </w:rPr>
+        <w:t xml:space="preserve">False</w:t>
+      </w:r>
+      <w:r>
+        <w:t xml:space="preserve">),</w:t>
+      </w:r>
+      <w:r>
+        <w:t xml:space="preserve"> </w:t>
+      </w:r>
+      <w:r>
+        <w:rPr>
+          <w:rStyle w:val="VerbatimChar"/>
+        </w:rPr>
+        <w:t xml:space="preserve">xrot</w:t>
+      </w:r>
+      <w:r>
+        <w:t xml:space="preserve"> </w:t>
+      </w:r>
+      <w:r>
+        <w:t xml:space="preserve">(rotation of x axis labels) or</w:t>
+      </w:r>
+      <w:r>
+        <w:t xml:space="preserve"> </w:t>
+      </w:r>
+      <w:r>
+        <w:rPr>
+          <w:rStyle w:val="VerbatimChar"/>
+        </w:rPr>
+        <w:t xml:space="preserve">yrot</w:t>
+      </w:r>
+      <w:r>
+        <w:t xml:space="preserve"> </w:t>
+      </w:r>
+      <w:r>
+        <w:t xml:space="preserve">(rotation of y axis labels).</w:t>
+      </w:r>
+    </w:p>
+    <w:p>
+      <w:pPr>
+        <w:pStyle w:val="SourceCode"/>
+      </w:pPr>
+      <w:r>
+        <w:rPr>
+          <w:rStyle w:val="NormalTok"/>
+        </w:rPr>
+        <w:t xml:space="preserve">MY_XROT </w:t>
+      </w:r>
+      <w:r>
+        <w:rPr>
+          <w:rStyle w:val="OperatorTok"/>
+        </w:rPr>
+        <w:t xml:space="preserve">=</w:t>
+      </w:r>
+      <w:r>
+        <w:rPr>
+          <w:rStyle w:val="NormalTok"/>
+        </w:rPr>
+        <w:t xml:space="preserve"> </w:t>
+      </w:r>
+      <w:r>
+        <w:rPr>
+          <w:rStyle w:val="DecValTok"/>
+        </w:rPr>
+        <w:t xml:space="preserve">0</w:t>
+      </w:r>
+      <w:r>
+        <w:br/>
+      </w:r>
+      <w:r>
+        <w:rPr>
+          <w:rStyle w:val="NormalTok"/>
+        </w:rPr>
+        <w:t xml:space="preserve">nsfg.hist(column </w:t>
+      </w:r>
+      <w:r>
+        <w:rPr>
+          <w:rStyle w:val="OperatorTok"/>
+        </w:rPr>
+        <w:t xml:space="preserve">=</w:t>
+      </w:r>
+      <w:r>
+        <w:rPr>
+          <w:rStyle w:val="NormalTok"/>
+        </w:rPr>
+        <w:t xml:space="preserve"> </w:t>
+      </w:r>
+      <w:r>
+        <w:rPr>
+          <w:rStyle w:val="StringTok"/>
+        </w:rPr>
+        <w:t xml:space="preserve">'AGER'</w:t>
+      </w:r>
+      <w:r>
+        <w:rPr>
+          <w:rStyle w:val="NormalTok"/>
+        </w:rPr>
+        <w:t xml:space="preserve">, by </w:t>
+      </w:r>
+      <w:r>
+        <w:rPr>
+          <w:rStyle w:val="OperatorTok"/>
+        </w:rPr>
+        <w:t xml:space="preserve">=</w:t>
+      </w:r>
+      <w:r>
+        <w:rPr>
+          <w:rStyle w:val="NormalTok"/>
+        </w:rPr>
+        <w:t xml:space="preserve"> </w:t>
+      </w:r>
+      <w:r>
+        <w:rPr>
+          <w:rStyle w:val="StringTok"/>
+        </w:rPr>
+        <w:t xml:space="preserve">'RELIGION'</w:t>
+      </w:r>
+      <w:r>
+        <w:rPr>
+          <w:rStyle w:val="NormalTok"/>
+        </w:rPr>
+        <w:t xml:space="preserve">, xrot </w:t>
+      </w:r>
+      <w:r>
+        <w:rPr>
+          <w:rStyle w:val="OperatorTok"/>
+        </w:rPr>
+        <w:t xml:space="preserve">=</w:t>
+      </w:r>
+      <w:r>
+        <w:rPr>
+          <w:rStyle w:val="NormalTok"/>
+        </w:rPr>
+        <w:t xml:space="preserve"> MY_XROT)</w:t>
+      </w:r>
+    </w:p>
+    <w:p>
+      <w:pPr>
+        <w:pStyle w:val="SourceCode"/>
+      </w:pPr>
+      <w:r>
+        <w:rPr>
+          <w:rStyle w:val="VerbatimChar"/>
+        </w:rPr>
+        <w:t xml:space="preserve">array([[&lt;Axes: title={'center': '1'}&gt;, &lt;Axes: title={'center': '2'}&gt;],</w:t>
+      </w:r>
+      <w:r>
+        <w:br/>
+      </w:r>
+      <w:r>
+        <w:rPr>
+          <w:rStyle w:val="VerbatimChar"/>
+        </w:rPr>
+        <w:t xml:space="preserve">       [&lt;Axes: title={'center': '3'}&gt;, &lt;Axes: title={'center': '4'}&gt;]],</w:t>
+      </w:r>
+      <w:r>
+        <w:br/>
+      </w:r>
+      <w:r>
+        <w:rPr>
+          <w:rStyle w:val="VerbatimChar"/>
+        </w:rPr>
+        <w:t xml:space="preserve">      dtype=object)</w:t>
+      </w:r>
+    </w:p>
+    <w:p>
+      <w:pPr>
+        <w:pStyle w:val="SourceCode"/>
+      </w:pPr>
+      <w:r>
+        <w:rPr>
+          <w:rStyle w:val="NormalTok"/>
+        </w:rPr>
+        <w:t xml:space="preserve">plt.show()</w:t>
+      </w:r>
+    </w:p>
+    <w:p>
+      <w:pPr>
+        <w:pStyle w:val="FirstParagraph"/>
+      </w:pPr>
+      <w:r>
+        <w:drawing>
+          <wp:inline>
+            <wp:extent cx="4572000" cy="3657600"/>
+            <wp:effectExtent b="0" l="0" r="0" t="0"/>
+            <wp:docPr descr="" title="" id="61" name="Picture"/>
+            <a:graphic>
+              <a:graphicData uri="http://schemas.openxmlformats.org/drawingml/2006/picture">
+                <pic:pic>
+                  <pic:nvPicPr>
+                    <pic:cNvPr descr="../include/fig/hist-students-choice-2-11.png" id="62" name="Picture"/>
+                    <pic:cNvPicPr>
+                      <a:picLocks noChangeArrowheads="1" noChangeAspect="1"/>
+                    </pic:cNvPicPr>
+                  </pic:nvPicPr>
+                  <pic:blipFill>
+                    <a:blip r:embed="rId60"/>
+                    <a:stretch>
+                      <a:fillRect/>
+                    </a:stretch>
+                  </pic:blipFill>
+                  <pic:spPr bwMode="auto">
+                    <a:xfrm>
+                      <a:off x="0" y="0"/>
+                      <a:ext cx="4572000" cy="3657600"/>
+                    </a:xfrm>
+                    <a:prstGeom prst="rect">
+                      <a:avLst/>
+                    </a:prstGeom>
+                    <a:noFill/>
+                    <a:ln w="9525">
+                      <a:noFill/>
+                      <a:headEnd/>
+                      <a:tailEnd/>
+                    </a:ln>
+                  </pic:spPr>
+                </pic:pic>
+              </a:graphicData>
+            </a:graphic>
+          </wp:inline>
+        </w:drawing>
+      </w:r>
+    </w:p>
+    <w:p>
+      <w:pPr>
+        <w:pStyle w:val="BodyText"/>
+      </w:pPr>
+      <w:r>
+        <w:t xml:space="preserve">What do the numbers for age represent? Consult the</w:t>
+      </w:r>
+      <w:r>
+        <w:t xml:space="preserve"> </w:t>
+      </w:r>
+      <w:hyperlink r:id="rId63">
+        <w:r>
+          <w:rPr>
+            <w:rStyle w:val="Hyperlink"/>
+          </w:rPr>
+          <w:t xml:space="preserve">codebook</w:t>
+        </w:r>
+      </w:hyperlink>
+      <w:r>
+        <w:t xml:space="preserve"> </w:t>
+      </w:r>
+      <w:r>
+        <w:t xml:space="preserve">for clues.</w:t>
+      </w:r>
+    </w:p>
+    <w:bookmarkEnd w:id="64"/>
+    <w:bookmarkStart w:id="67" w:name="your-turn-5"/>
+    <w:p>
+      <w:pPr>
+        <w:pStyle w:val="Heading3"/>
+      </w:pPr>
+      <w:r>
+        <w:t xml:space="preserve">Your turn 5</w:t>
+      </w:r>
+    </w:p>
+    <w:p>
+      <w:pPr>
+        <w:pStyle w:val="FirstParagraph"/>
+      </w:pPr>
+      <w:r>
+        <w:t xml:space="preserve">Finally, try to modify the code below to make a plot focusing on variables of your own choosing.</w:t>
+      </w:r>
+    </w:p>
+    <w:tbl>
+      <w:tblPr>
+        <w:tblStyle w:val="Table"/>
+        <w:tblLook w:firstRow="0" w:lastRow="0" w:firstColumn="0" w:lastColumn="0" w:noHBand="0" w:noVBand="0" w:val="0000"/>
+        <w:tblBorders>
+          <w:left w:val="single" w:sz="24" w:space="0" w:color="CC1914"/>
+          <w:right w:val="single" w:sz="4" w:space="0" w:color="CC1914"/>
+          <w:top w:val="single" w:sz="4" w:space="0" w:color="CC1914"/>
+          <w:bottom w:val="single" w:sz="4" w:space="0" w:color="CC1914"/>
+        </w:tblBorders>
+        <w:tblCellMar>
+          <w:left w:w="144" w:type="dxa"/>
+          <w:right w:w="144" w:type="dxa"/>
+        </w:tblCellMar>
+        <w:tblInd w:w="164" w:type="dxa"/>
+        <w:tblW w:type="pct" w:w="100%"/>
+      </w:tblPr>
+      <w:tr>
+        <w:trPr>
+          <w:cantSplit/>
+        </w:trPr>
+        <w:tc>
+          <w:tcPr>
+            <w:shd w:color="auto" w:fill="f7dddc" w:val="clear"/>
+            <w:tcMar>
+              <w:top w:w="92" w:type="dxa"/>
+              <w:bottom w:w="92" w:type="dxa"/>
+            </w:tcMar>
+          </w:tcPr>
+          <w:p>
+            <w:pPr>
+              <w:pStyle w:val="BodyText"/>
+            </w:pPr>
+            <w:pPr>
+              <w:spacing w:before="0" w:after="0"/>
+              <w:textAlignment w:val="center"/>
+            </w:pPr>
+            <w:r>
+              <w:drawing>
+                <wp:inline>
+                  <wp:extent cx="152400" cy="152400"/>
+                  <wp:effectExtent b="0" l="0" r="0" t="0"/>
+                  <wp:docPr descr="" title="" id="65" name="Picture"/>
+                  <a:graphic>
+                    <a:graphicData uri="http://schemas.openxmlformats.org/drawingml/2006/picture">
+                      <pic:pic>
+                        <pic:nvPicPr>
+                          <pic:cNvPr descr="/Applications/quarto/share/formats/docx/important.png" id="66" name="Picture"/>
+                          <pic:cNvPicPr>
+                            <a:picLocks noChangeArrowheads="1" noChangeAspect="1"/>
+                          </pic:cNvPicPr>
+                        </pic:nvPicPr>
+                        <pic:blipFill>
+                          <a:blip r:embed="rId33"/>
+                          <a:stretch>
+                            <a:fillRect/>
+                          </a:stretch>
+                        </pic:blipFill>
+                        <pic:spPr bwMode="auto">
+                          <a:xfrm>
+                            <a:off x="0" y="0"/>
+                            <a:ext cx="152400" cy="152400"/>
+                          </a:xfrm>
+                          <a:prstGeom prst="rect">
+                            <a:avLst/>
+                          </a:prstGeom>
+                          <a:noFill/>
+                          <a:ln w="9525">
+                            <a:noFill/>
+                            <a:headEnd/>
+                            <a:tailEnd/>
+                          </a:ln>
+                        </pic:spPr>
+                      </pic:pic>
+                    </a:graphicData>
+                  </a:graphic>
+                </wp:inline>
+              </w:drawing>
+            </w:r>
+            <w:r>
+              <w:t xml:space="preserve"> </w:t>
+            </w:r>
+            <w:r>
+              <w:t xml:space="preserve"> </w:t>
+            </w:r>
+            <w:r>
+              <w:t xml:space="preserve">Important</w:t>
+            </w:r>
+          </w:p>
+        </w:tc>
+      </w:tr>
+      <w:tr>
+        <w:trPr>
+          <w:cantSplit/>
+        </w:trPr>
+        <w:tc>
+          <w:tcPr>
+            <w:tcMar>
+              <w:top w:w="108" w:type="dxa"/>
+              <w:bottom w:w="108" w:type="dxa"/>
+            </w:tcMar>
+          </w:tcPr>
+          <w:p>
+            <w:pPr>
+              <w:pStyle w:val="BodyText"/>
+            </w:pPr>
+            <w:pPr>
+              <w:spacing w:before="16"/>
+            </w:pPr>
+            <w:r>
+              <w:t xml:space="preserve">You’ll need to edit</w:t>
+            </w:r>
+            <w:r>
+              <w:t xml:space="preserve"> </w:t>
+            </w:r>
+            <w:r>
+              <w:rPr>
+                <w:rStyle w:val="VerbatimChar"/>
+              </w:rPr>
+              <w:t xml:space="preserve">plottype</w:t>
+            </w:r>
+            <w:r>
+              <w:t xml:space="preserve">,</w:t>
+            </w:r>
+            <w:r>
+              <w:t xml:space="preserve"> </w:t>
+            </w:r>
+            <w:r>
+              <w:rPr>
+                <w:rStyle w:val="VerbatimChar"/>
+              </w:rPr>
+              <w:t xml:space="preserve">MAIN_VARIABLE</w:t>
+            </w:r>
+            <w:r>
+              <w:t xml:space="preserve">, and possibly</w:t>
+            </w:r>
+            <w:r>
+              <w:t xml:space="preserve"> </w:t>
+            </w:r>
+            <w:r>
+              <w:rPr>
+                <w:rStyle w:val="VerbatimChar"/>
+              </w:rPr>
+              <w:t xml:space="preserve">by = RELIGION</w:t>
+            </w:r>
+            <w:r>
+              <w:t xml:space="preserve">.</w:t>
+            </w:r>
+          </w:p>
+          <w:p>
+            <w:pPr>
+              <w:pStyle w:val="BodyText"/>
+            </w:pPr>
+            <w:pPr>
+              <w:spacing w:after="16"/>
+            </w:pPr>
+            <w:r>
+              <w:t xml:space="preserve">You will also need to change</w:t>
+            </w:r>
+            <w:r>
+              <w:t xml:space="preserve"> </w:t>
+            </w:r>
+            <w:r>
+              <w:rPr>
+                <w:rStyle w:val="VerbatimChar"/>
+              </w:rPr>
+              <w:t xml:space="preserve">eval: false</w:t>
+            </w:r>
+            <w:r>
+              <w:t xml:space="preserve"> </w:t>
+            </w:r>
+            <w:r>
+              <w:t xml:space="preserve">to</w:t>
+            </w:r>
+            <w:r>
+              <w:t xml:space="preserve"> </w:t>
+            </w:r>
+            <w:r>
+              <w:rPr>
+                <w:rStyle w:val="VerbatimChar"/>
+              </w:rPr>
+              <w:t xml:space="preserve">eval: true</w:t>
+            </w:r>
+            <w:r>
+              <w:t xml:space="preserve"> </w:t>
+            </w:r>
+            <w:r>
+              <w:t xml:space="preserve">to</w:t>
+            </w:r>
+            <w:r>
+              <w:t xml:space="preserve"> </w:t>
+            </w:r>
+            <w:r>
+              <w:rPr>
+                <w:i/>
+                <w:iCs/>
+              </w:rPr>
+              <w:t xml:space="preserve">evaluate</w:t>
+            </w:r>
+            <w:r>
+              <w:t xml:space="preserve"> </w:t>
+            </w:r>
+            <w:r>
+              <w:t xml:space="preserve">the code and generate the figure.</w:t>
+            </w:r>
+          </w:p>
+        </w:tc>
+      </w:tr>
+    </w:tbl>
+    <w:p>
+      <w:pPr>
+        <w:pStyle w:val="SourceCode"/>
+      </w:pPr>
+      <w:r>
+        <w:rPr>
+          <w:rStyle w:val="NormalTok"/>
+        </w:rPr>
+        <w:t xml:space="preserve">nsfg.plottype(MAIN_VARIABLE, by </w:t>
+      </w:r>
+      <w:r>
+        <w:rPr>
+          <w:rStyle w:val="OperatorTok"/>
+        </w:rPr>
+        <w:t xml:space="preserve">=</w:t>
+      </w:r>
+      <w:r>
+        <w:rPr>
+          <w:rStyle w:val="NormalTok"/>
+        </w:rPr>
+        <w:t xml:space="preserve"> </w:t>
+      </w:r>
+      <w:r>
+        <w:rPr>
+          <w:rStyle w:val="StringTok"/>
+        </w:rPr>
+        <w:t xml:space="preserve">'RELIGION'</w:t>
+      </w:r>
+      <w:r>
+        <w:rPr>
+          <w:rStyle w:val="NormalTok"/>
+        </w:rPr>
+        <w:t xml:space="preserve">)</w:t>
+      </w:r>
+      <w:r>
+        <w:br/>
+      </w:r>
+      <w:r>
+        <w:rPr>
+          <w:rStyle w:val="NormalTok"/>
+        </w:rPr>
+        <w:t xml:space="preserve">plt.show()</w:t>
+      </w:r>
+    </w:p>
+    <w:bookmarkEnd w:id="67"/>
+    <w:bookmarkEnd w:id="68"/>
+    <w:bookmarkStart w:id="69" w:name="submit"/>
     <w:p>
       <w:pPr>
         <w:pStyle w:val="Heading2"/>
@@ -2654,10 +2968,10 @@
         </w:numPr>
       </w:pPr>
       <w:r>
-        <w:t xml:space="preserve">Comments about what you observed.</w:t>
-      </w:r>
-    </w:p>
-    <w:bookmarkEnd w:id="62"/>
+        <w:t xml:space="preserve">Answers to the questions about the figures and comments about what you observed.</w:t>
+      </w:r>
+    </w:p>
+    <w:bookmarkEnd w:id="69"/>
     <w:sectPr/>
   </w:body>
 </w:document>

</xml_diff>